<commit_message>
Kleine Aenderungen wie trennen Button V1.3.1
</commit_message>
<xml_diff>
--- a/INSY_JDBC_Mair.docx
+++ b/INSY_JDBC_Mair.docx
@@ -105,21 +105,7 @@
                             <w:rPr>
                               <w:color w:val="FFFFFF" w:themeColor="background1"/>
                             </w:rPr>
-                            <w:t xml:space="preserve">Erstellen Sie einen Algorithmus zur Lösung von </w:t>
-                          </w:r>
-                          <w:proofErr w:type="spellStart"/>
-                          <w:r>
-                            <w:rPr>
-                              <w:color w:val="FFFFFF" w:themeColor="background1"/>
-                            </w:rPr>
-                            <w:t>Sudoku</w:t>
-                          </w:r>
-                          <w:proofErr w:type="spellEnd"/>
-                          <w:r>
-                            <w:rPr>
-                              <w:color w:val="FFFFFF" w:themeColor="background1"/>
-                            </w:rPr>
-                            <w:t xml:space="preserve"> Rätseln.</w:t>
+                            <w:t>Erstellen Sie einen Algorithmus zur Lösung von Sudoku Rätseln.</w:t>
                           </w:r>
                         </w:sdtContent>
                       </w:sdt>
@@ -951,47 +937,7 @@
           <w:szCs w:val="24"/>
           <w:lang w:eastAsia="de-AT"/>
         </w:rPr>
-        <w:t xml:space="preserve">Erstelle eine Anwendung in Java im </w:t>
-      </w:r>
-      <w:proofErr w:type="spellStart"/>
-      <w:r>
-        <w:rPr>
-          <w:rFonts w:ascii="Times New Roman" w:eastAsia="Times New Roman" w:hAnsi="Times New Roman" w:cs="Times New Roman"/>
-          <w:sz w:val="24"/>
-          <w:szCs w:val="24"/>
-          <w:lang w:eastAsia="de-AT"/>
-        </w:rPr>
-        <w:t>Package</w:t>
-      </w:r>
-      <w:proofErr w:type="spellEnd"/>
-      <w:r>
-        <w:rPr>
-          <w:rFonts w:ascii="Times New Roman" w:eastAsia="Times New Roman" w:hAnsi="Times New Roman" w:cs="Times New Roman"/>
-          <w:sz w:val="24"/>
-          <w:szCs w:val="24"/>
-          <w:lang w:eastAsia="de-AT"/>
-        </w:rPr>
-        <w:t xml:space="preserve"> "</w:t>
-      </w:r>
-      <w:proofErr w:type="spellStart"/>
-      <w:r>
-        <w:rPr>
-          <w:rFonts w:ascii="Times New Roman" w:eastAsia="Times New Roman" w:hAnsi="Times New Roman" w:cs="Times New Roman"/>
-          <w:sz w:val="24"/>
-          <w:szCs w:val="24"/>
-          <w:lang w:eastAsia="de-AT"/>
-        </w:rPr>
-        <w:t>deinnachname</w:t>
-      </w:r>
-      <w:proofErr w:type="spellEnd"/>
-      <w:r>
-        <w:rPr>
-          <w:rFonts w:ascii="Times New Roman" w:eastAsia="Times New Roman" w:hAnsi="Times New Roman" w:cs="Times New Roman"/>
-          <w:sz w:val="24"/>
-          <w:szCs w:val="24"/>
-          <w:lang w:eastAsia="de-AT"/>
-        </w:rPr>
-        <w:t>" (bitte durch Nachnamen ersetzen), die es Benutzern erlaubt, beliebige Datentabellen zu durchsuchen.</w:t>
+        <w:t>Erstelle eine Anwendung in Java im Package "deinnachname" (bitte durch Nachnamen ersetzen), die es Benutzern erlaubt, beliebige Datentabellen zu durchsuchen.</w:t>
       </w:r>
     </w:p>
     <w:p>
@@ -1044,7 +990,6 @@
           <w:lang w:eastAsia="de-AT"/>
         </w:rPr>
       </w:pPr>
-      <w:proofErr w:type="spellStart"/>
       <w:r>
         <w:rPr>
           <w:rFonts w:ascii="Courier New" w:eastAsia="Times New Roman" w:hAnsi="Courier New" w:cs="Courier New"/>
@@ -1052,69 +997,8 @@
           <w:szCs w:val="24"/>
           <w:lang w:eastAsia="de-AT"/>
         </w:rPr>
-        <w:t>java</w:t>
-      </w:r>
-      <w:proofErr w:type="spellEnd"/>
-      <w:r>
-        <w:rPr>
-          <w:rFonts w:ascii="Courier New" w:eastAsia="Times New Roman" w:hAnsi="Courier New" w:cs="Courier New"/>
-          <w:sz w:val="24"/>
-          <w:szCs w:val="24"/>
-          <w:lang w:eastAsia="de-AT"/>
-        </w:rPr>
-        <w:t xml:space="preserve"> deinnachname.jdbcue1 -h projekte.tgm.ac.at -u </w:t>
-      </w:r>
-      <w:proofErr w:type="spellStart"/>
-      <w:r>
-        <w:rPr>
-          <w:rFonts w:ascii="Courier New" w:eastAsia="Times New Roman" w:hAnsi="Courier New" w:cs="Courier New"/>
-          <w:sz w:val="24"/>
-          <w:szCs w:val="24"/>
-          <w:lang w:eastAsia="de-AT"/>
-        </w:rPr>
-        <w:t>benutzer</w:t>
-      </w:r>
-      <w:proofErr w:type="spellEnd"/>
-      <w:r>
-        <w:rPr>
-          <w:rFonts w:ascii="Courier New" w:eastAsia="Times New Roman" w:hAnsi="Courier New" w:cs="Courier New"/>
-          <w:sz w:val="24"/>
-          <w:szCs w:val="24"/>
-          <w:lang w:eastAsia="de-AT"/>
-        </w:rPr>
-        <w:t xml:space="preserve"> -p </w:t>
-      </w:r>
-      <w:proofErr w:type="spellStart"/>
-      <w:r>
-        <w:rPr>
-          <w:rFonts w:ascii="Courier New" w:eastAsia="Times New Roman" w:hAnsi="Courier New" w:cs="Courier New"/>
-          <w:sz w:val="24"/>
-          <w:szCs w:val="24"/>
-          <w:lang w:eastAsia="de-AT"/>
-        </w:rPr>
-        <w:t>passwort</w:t>
-      </w:r>
-      <w:proofErr w:type="spellEnd"/>
-      <w:r>
-        <w:rPr>
-          <w:rFonts w:ascii="Courier New" w:eastAsia="Times New Roman" w:hAnsi="Courier New" w:cs="Courier New"/>
-          <w:sz w:val="24"/>
-          <w:szCs w:val="24"/>
-          <w:lang w:eastAsia="de-AT"/>
-        </w:rPr>
-        <w:t xml:space="preserve"> -d </w:t>
-      </w:r>
-      <w:proofErr w:type="spellStart"/>
-      <w:r>
-        <w:rPr>
-          <w:rFonts w:ascii="Courier New" w:eastAsia="Times New Roman" w:hAnsi="Courier New" w:cs="Courier New"/>
-          <w:sz w:val="24"/>
-          <w:szCs w:val="24"/>
-          <w:lang w:eastAsia="de-AT"/>
-        </w:rPr>
-        <w:t>datenbankname</w:t>
-      </w:r>
-      <w:proofErr w:type="spellEnd"/>
+        <w:t>java deinnachname.jdbcue1 -h projekte.tgm.ac.at -u benutzer -p passwort -d datenbankname</w:t>
+      </w:r>
     </w:p>
     <w:p>
       <w:pPr>
@@ -1133,27 +1017,7 @@
           <w:szCs w:val="24"/>
           <w:lang w:eastAsia="de-AT"/>
         </w:rPr>
-        <w:t>Daraufhin soll eine Swing-Eingabemaske angezeigt werden. Diese enthält die gezeigten Eingabefelder vorausgefüllt mit den Werten aus den Parametern, sowie für einen SQL-Befehl und eine noch leere Tabelle (siehe dazu auch das Interface </w:t>
-      </w:r>
-      <w:proofErr w:type="spellStart"/>
-      <w:r>
-        <w:rPr>
-          <w:rFonts w:ascii="Times New Roman" w:eastAsia="Times New Roman" w:hAnsi="Times New Roman" w:cs="Times New Roman"/>
-          <w:sz w:val="24"/>
-          <w:szCs w:val="24"/>
-          <w:lang w:eastAsia="de-AT"/>
-        </w:rPr>
-        <w:t>TableModel</w:t>
-      </w:r>
-      <w:proofErr w:type="spellEnd"/>
-      <w:r>
-        <w:rPr>
-          <w:rFonts w:ascii="Times New Roman" w:eastAsia="Times New Roman" w:hAnsi="Times New Roman" w:cs="Times New Roman"/>
-          <w:sz w:val="24"/>
-          <w:szCs w:val="24"/>
-          <w:lang w:eastAsia="de-AT"/>
-        </w:rPr>
-        <w:t> und seine implementierenden Klassen). Der Befehl wird von deinem Programm an das DBMS geschickt werden und die Ergebnisse in einer Tabelle angezeigt.</w:t>
+        <w:t>Daraufhin soll eine Swing-Eingabemaske angezeigt werden. Diese enthält die gezeigten Eingabefelder vorausgefüllt mit den Werten aus den Parametern, sowie für einen SQL-Befehl und eine noch leere Tabelle (siehe dazu auch das Interface TableModel und seine implementierenden Klassen). Der Befehl wird von deinem Programm an das DBMS geschickt werden und die Ergebnisse in einer Tabelle angezeigt.</w:t>
       </w:r>
     </w:p>
     <w:p>
@@ -2108,7 +1972,7 @@
               <w:jc w:val="center"/>
             </w:pPr>
             <w:r>
-              <w:t>-</w:t>
+              <w:t>19.11.2013</w:t>
             </w:r>
           </w:p>
         </w:tc>
@@ -2121,7 +1985,7 @@
               <w:jc w:val="center"/>
             </w:pPr>
             <w:r>
-              <w:t>-</w:t>
+              <w:t>1 ¾ h</w:t>
             </w:r>
           </w:p>
         </w:tc>
@@ -2552,7 +2416,7 @@
           <w:rFonts w:asciiTheme="majorHAnsi" w:hAnsiTheme="majorHAnsi"/>
           <w:noProof/>
         </w:rPr>
-        <w:t>1</w:t>
+        <w:t>3</w:t>
       </w:r>
     </w:fldSimple>
   </w:p>
@@ -4318,7 +4182,7 @@
 </file>
 
 <file path=customXml/itemProps2.xml><?xml version="1.0" encoding="utf-8"?>
-<ds:datastoreItem xmlns:ds="http://schemas.openxmlformats.org/officeDocument/2006/customXml" ds:itemID="{DDD16CEF-6872-4A8F-8E18-2C4E4FA94B19}">
+<ds:datastoreItem xmlns:ds="http://schemas.openxmlformats.org/officeDocument/2006/customXml" ds:itemID="{4E07CE3B-0874-42DD-8A8C-86CAEFE8AEC4}">
   <ds:schemaRefs>
     <ds:schemaRef ds:uri="http://schemas.openxmlformats.org/officeDocument/2006/bibliography"/>
   </ds:schemaRefs>

</xml_diff>

<commit_message>
Kleine Aenderungen wie Protokoll Aktualisierung und Label V1.3.2
</commit_message>
<xml_diff>
--- a/INSY_JDBC_Mair.docx
+++ b/INSY_JDBC_Mair.docx
@@ -105,7 +105,21 @@
                             <w:rPr>
                               <w:color w:val="FFFFFF" w:themeColor="background1"/>
                             </w:rPr>
-                            <w:t>Erstellen Sie einen Algorithmus zur Lösung von Sudoku Rätseln.</w:t>
+                            <w:t xml:space="preserve">Erstellen Sie einen Algorithmus zur Lösung von </w:t>
+                          </w:r>
+                          <w:proofErr w:type="spellStart"/>
+                          <w:r>
+                            <w:rPr>
+                              <w:color w:val="FFFFFF" w:themeColor="background1"/>
+                            </w:rPr>
+                            <w:t>Sudoku</w:t>
+                          </w:r>
+                          <w:proofErr w:type="spellEnd"/>
+                          <w:r>
+                            <w:rPr>
+                              <w:color w:val="FFFFFF" w:themeColor="background1"/>
+                            </w:rPr>
+                            <w:t xml:space="preserve"> Rätseln.</w:t>
                           </w:r>
                         </w:sdtContent>
                       </w:sdt>
@@ -937,7 +951,47 @@
           <w:szCs w:val="24"/>
           <w:lang w:eastAsia="de-AT"/>
         </w:rPr>
-        <w:t>Erstelle eine Anwendung in Java im Package "deinnachname" (bitte durch Nachnamen ersetzen), die es Benutzern erlaubt, beliebige Datentabellen zu durchsuchen.</w:t>
+        <w:t xml:space="preserve">Erstelle eine Anwendung in Java im </w:t>
+      </w:r>
+      <w:proofErr w:type="spellStart"/>
+      <w:r>
+        <w:rPr>
+          <w:rFonts w:ascii="Times New Roman" w:eastAsia="Times New Roman" w:hAnsi="Times New Roman" w:cs="Times New Roman"/>
+          <w:sz w:val="24"/>
+          <w:szCs w:val="24"/>
+          <w:lang w:eastAsia="de-AT"/>
+        </w:rPr>
+        <w:t>Package</w:t>
+      </w:r>
+      <w:proofErr w:type="spellEnd"/>
+      <w:r>
+        <w:rPr>
+          <w:rFonts w:ascii="Times New Roman" w:eastAsia="Times New Roman" w:hAnsi="Times New Roman" w:cs="Times New Roman"/>
+          <w:sz w:val="24"/>
+          <w:szCs w:val="24"/>
+          <w:lang w:eastAsia="de-AT"/>
+        </w:rPr>
+        <w:t xml:space="preserve"> "</w:t>
+      </w:r>
+      <w:proofErr w:type="spellStart"/>
+      <w:r>
+        <w:rPr>
+          <w:rFonts w:ascii="Times New Roman" w:eastAsia="Times New Roman" w:hAnsi="Times New Roman" w:cs="Times New Roman"/>
+          <w:sz w:val="24"/>
+          <w:szCs w:val="24"/>
+          <w:lang w:eastAsia="de-AT"/>
+        </w:rPr>
+        <w:t>deinnachname</w:t>
+      </w:r>
+      <w:proofErr w:type="spellEnd"/>
+      <w:r>
+        <w:rPr>
+          <w:rFonts w:ascii="Times New Roman" w:eastAsia="Times New Roman" w:hAnsi="Times New Roman" w:cs="Times New Roman"/>
+          <w:sz w:val="24"/>
+          <w:szCs w:val="24"/>
+          <w:lang w:eastAsia="de-AT"/>
+        </w:rPr>
+        <w:t>" (bitte durch Nachnamen ersetzen), die es Benutzern erlaubt, beliebige Datentabellen zu durchsuchen.</w:t>
       </w:r>
     </w:p>
     <w:p>
@@ -990,6 +1044,7 @@
           <w:lang w:eastAsia="de-AT"/>
         </w:rPr>
       </w:pPr>
+      <w:proofErr w:type="spellStart"/>
       <w:r>
         <w:rPr>
           <w:rFonts w:ascii="Courier New" w:eastAsia="Times New Roman" w:hAnsi="Courier New" w:cs="Courier New"/>
@@ -997,8 +1052,69 @@
           <w:szCs w:val="24"/>
           <w:lang w:eastAsia="de-AT"/>
         </w:rPr>
-        <w:t>java deinnachname.jdbcue1 -h projekte.tgm.ac.at -u benutzer -p passwort -d datenbankname</w:t>
-      </w:r>
+        <w:t>java</w:t>
+      </w:r>
+      <w:proofErr w:type="spellEnd"/>
+      <w:r>
+        <w:rPr>
+          <w:rFonts w:ascii="Courier New" w:eastAsia="Times New Roman" w:hAnsi="Courier New" w:cs="Courier New"/>
+          <w:sz w:val="24"/>
+          <w:szCs w:val="24"/>
+          <w:lang w:eastAsia="de-AT"/>
+        </w:rPr>
+        <w:t xml:space="preserve"> deinnachname.jdbcue1 -h projekte.tgm.ac.at -u </w:t>
+      </w:r>
+      <w:proofErr w:type="spellStart"/>
+      <w:r>
+        <w:rPr>
+          <w:rFonts w:ascii="Courier New" w:eastAsia="Times New Roman" w:hAnsi="Courier New" w:cs="Courier New"/>
+          <w:sz w:val="24"/>
+          <w:szCs w:val="24"/>
+          <w:lang w:eastAsia="de-AT"/>
+        </w:rPr>
+        <w:t>benutzer</w:t>
+      </w:r>
+      <w:proofErr w:type="spellEnd"/>
+      <w:r>
+        <w:rPr>
+          <w:rFonts w:ascii="Courier New" w:eastAsia="Times New Roman" w:hAnsi="Courier New" w:cs="Courier New"/>
+          <w:sz w:val="24"/>
+          <w:szCs w:val="24"/>
+          <w:lang w:eastAsia="de-AT"/>
+        </w:rPr>
+        <w:t xml:space="preserve"> -p </w:t>
+      </w:r>
+      <w:proofErr w:type="spellStart"/>
+      <w:r>
+        <w:rPr>
+          <w:rFonts w:ascii="Courier New" w:eastAsia="Times New Roman" w:hAnsi="Courier New" w:cs="Courier New"/>
+          <w:sz w:val="24"/>
+          <w:szCs w:val="24"/>
+          <w:lang w:eastAsia="de-AT"/>
+        </w:rPr>
+        <w:t>passwort</w:t>
+      </w:r>
+      <w:proofErr w:type="spellEnd"/>
+      <w:r>
+        <w:rPr>
+          <w:rFonts w:ascii="Courier New" w:eastAsia="Times New Roman" w:hAnsi="Courier New" w:cs="Courier New"/>
+          <w:sz w:val="24"/>
+          <w:szCs w:val="24"/>
+          <w:lang w:eastAsia="de-AT"/>
+        </w:rPr>
+        <w:t xml:space="preserve"> -d </w:t>
+      </w:r>
+      <w:proofErr w:type="spellStart"/>
+      <w:r>
+        <w:rPr>
+          <w:rFonts w:ascii="Courier New" w:eastAsia="Times New Roman" w:hAnsi="Courier New" w:cs="Courier New"/>
+          <w:sz w:val="24"/>
+          <w:szCs w:val="24"/>
+          <w:lang w:eastAsia="de-AT"/>
+        </w:rPr>
+        <w:t>datenbankname</w:t>
+      </w:r>
+      <w:proofErr w:type="spellEnd"/>
     </w:p>
     <w:p>
       <w:pPr>
@@ -1017,7 +1133,27 @@
           <w:szCs w:val="24"/>
           <w:lang w:eastAsia="de-AT"/>
         </w:rPr>
-        <w:t>Daraufhin soll eine Swing-Eingabemaske angezeigt werden. Diese enthält die gezeigten Eingabefelder vorausgefüllt mit den Werten aus den Parametern, sowie für einen SQL-Befehl und eine noch leere Tabelle (siehe dazu auch das Interface TableModel und seine implementierenden Klassen). Der Befehl wird von deinem Programm an das DBMS geschickt werden und die Ergebnisse in einer Tabelle angezeigt.</w:t>
+        <w:t>Daraufhin soll eine Swing-Eingabemaske angezeigt werden. Diese enthält die gezeigten Eingabefelder vorausgefüllt mit den Werten aus den Parametern, sowie für einen SQL-Befehl und eine noch leere Tabelle (siehe dazu auch das Interface </w:t>
+      </w:r>
+      <w:proofErr w:type="spellStart"/>
+      <w:r>
+        <w:rPr>
+          <w:rFonts w:ascii="Times New Roman" w:eastAsia="Times New Roman" w:hAnsi="Times New Roman" w:cs="Times New Roman"/>
+          <w:sz w:val="24"/>
+          <w:szCs w:val="24"/>
+          <w:lang w:eastAsia="de-AT"/>
+        </w:rPr>
+        <w:t>TableModel</w:t>
+      </w:r>
+      <w:proofErr w:type="spellEnd"/>
+      <w:r>
+        <w:rPr>
+          <w:rFonts w:ascii="Times New Roman" w:eastAsia="Times New Roman" w:hAnsi="Times New Roman" w:cs="Times New Roman"/>
+          <w:sz w:val="24"/>
+          <w:szCs w:val="24"/>
+          <w:lang w:eastAsia="de-AT"/>
+        </w:rPr>
+        <w:t> und seine implementierenden Klassen). Der Befehl wird von deinem Programm an das DBMS geschickt werden und die Ergebnisse in einer Tabelle angezeigt.</w:t>
       </w:r>
     </w:p>
     <w:p>
@@ -1531,7 +1667,7 @@
               <w:jc w:val="center"/>
             </w:pPr>
             <w:r>
-              <w:t>2</w:t>
+              <w:t>3</w:t>
             </w:r>
             <w:r>
               <w:t>h</w:t>
@@ -1547,7 +1683,7 @@
               <w:jc w:val="center"/>
             </w:pPr>
             <w:r>
-              <w:t>-</w:t>
+              <w:t>2h</w:t>
             </w:r>
           </w:p>
         </w:tc>
@@ -1575,7 +1711,7 @@
               <w:jc w:val="center"/>
             </w:pPr>
             <w:r>
-              <w:t>2</w:t>
+              <w:t>3</w:t>
             </w:r>
             <w:r>
               <w:t>h</w:t>
@@ -1619,7 +1755,10 @@
               <w:jc w:val="center"/>
             </w:pPr>
             <w:r>
-              <w:t>3h</w:t>
+              <w:t>4</w:t>
+            </w:r>
+            <w:r>
+              <w:t>h</w:t>
             </w:r>
           </w:p>
         </w:tc>
@@ -1684,7 +1823,13 @@
               <w:rPr>
                 <w:b/>
               </w:rPr>
-              <w:t>6 ½ h</w:t>
+              <w:t xml:space="preserve">12 </w:t>
+            </w:r>
+            <w:r>
+              <w:rPr>
+                <w:b/>
+              </w:rPr>
+              <w:t>h</w:t>
             </w:r>
           </w:p>
         </w:tc>
@@ -1709,7 +1854,13 @@
               <w:rPr>
                 <w:b/>
               </w:rPr>
-              <w:t>9h</w:t>
+              <w:t xml:space="preserve">- </w:t>
+            </w:r>
+            <w:r>
+              <w:rPr>
+                <w:b/>
+              </w:rPr>
+              <w:t>h</w:t>
             </w:r>
           </w:p>
         </w:tc>
@@ -1985,7 +2136,10 @@
               <w:jc w:val="center"/>
             </w:pPr>
             <w:r>
-              <w:t>1 ¾ h</w:t>
+              <w:t>2</w:t>
+            </w:r>
+            <w:r>
+              <w:t xml:space="preserve"> h</w:t>
             </w:r>
           </w:p>
         </w:tc>
@@ -2097,7 +2251,13 @@
               <w:rPr>
                 <w:b/>
               </w:rPr>
-              <w:t>9h</w:t>
+              <w:t>-</w:t>
+            </w:r>
+            <w:r>
+              <w:rPr>
+                <w:b/>
+              </w:rPr>
+              <w:t>h</w:t>
             </w:r>
           </w:p>
         </w:tc>
@@ -2152,6 +2312,26 @@
     <w:p>
       <w:pPr>
         <w:pStyle w:val="KeinLeerraum"/>
+        <w:numPr>
+          <w:ilvl w:val="0"/>
+          <w:numId w:val="2"/>
+        </w:numPr>
+      </w:pPr>
+      <w:r>
+        <w:t xml:space="preserve">JDBC war einfacher und verständlicher als erwartet bis auf die Implementierung des </w:t>
+      </w:r>
+      <w:proofErr w:type="spellStart"/>
+      <w:r>
+        <w:t>Jar</w:t>
+      </w:r>
+      <w:proofErr w:type="spellEnd"/>
+      <w:r>
+        <w:t>-Files (das habe ich erst herausfinden müssen).</w:t>
+      </w:r>
+    </w:p>
+    <w:p>
+      <w:pPr>
+        <w:pStyle w:val="KeinLeerraum"/>
         <w:ind w:left="1416"/>
       </w:pPr>
     </w:p>
@@ -2257,10 +2437,202 @@
       </w:r>
       <w:bookmarkEnd w:id="6"/>
     </w:p>
-    <w:p>
-      <w:r>
-        <w:t>Da eine Unbekannte Fehlermeldung auftritt keine Möglichkeit Testfälle durchzuführen.</w:t>
-      </w:r>
+    <w:p/>
+    <w:p>
+      <w:r>
+        <w:rPr>
+          <w:b/>
+        </w:rPr>
+        <w:t>Aufruf mittels CLI</w:t>
+      </w:r>
+      <w:r>
+        <w:t xml:space="preserve"> Eingabe: </w:t>
+      </w:r>
+      <w:r>
+        <w:rPr>
+          <w:rFonts w:ascii="Courier New" w:hAnsi="Courier New" w:cs="Courier New"/>
+          <w:b/>
+        </w:rPr>
+        <w:t xml:space="preserve">-h projekte.tgm.ac.at -u </w:t>
+      </w:r>
+      <w:proofErr w:type="spellStart"/>
+      <w:r>
+        <w:rPr>
+          <w:rFonts w:ascii="Courier New" w:hAnsi="Courier New" w:cs="Courier New"/>
+          <w:b/>
+        </w:rPr>
+        <w:t>benutzer</w:t>
+      </w:r>
+      <w:proofErr w:type="spellEnd"/>
+      <w:r>
+        <w:rPr>
+          <w:rFonts w:ascii="Courier New" w:hAnsi="Courier New" w:cs="Courier New"/>
+          <w:b/>
+        </w:rPr>
+        <w:t xml:space="preserve"> -p </w:t>
+      </w:r>
+      <w:proofErr w:type="spellStart"/>
+      <w:r>
+        <w:rPr>
+          <w:rFonts w:ascii="Courier New" w:hAnsi="Courier New" w:cs="Courier New"/>
+          <w:b/>
+        </w:rPr>
+        <w:t>passwort</w:t>
+      </w:r>
+      <w:proofErr w:type="spellEnd"/>
+      <w:r>
+        <w:rPr>
+          <w:rFonts w:ascii="Courier New" w:hAnsi="Courier New" w:cs="Courier New"/>
+          <w:b/>
+        </w:rPr>
+        <w:t xml:space="preserve"> -d </w:t>
+      </w:r>
+      <w:proofErr w:type="spellStart"/>
+      <w:r>
+        <w:rPr>
+          <w:rFonts w:ascii="Courier New" w:hAnsi="Courier New" w:cs="Courier New"/>
+          <w:b/>
+        </w:rPr>
+        <w:t>datenbankname</w:t>
+      </w:r>
+      <w:proofErr w:type="spellEnd"/>
+      <w:r>
+        <w:rPr>
+          <w:b/>
+        </w:rPr>
+        <w:t xml:space="preserve"> </w:t>
+      </w:r>
+      <w:r>
+        <w:t>funktioniert.</w:t>
+      </w:r>
+    </w:p>
+    <w:p>
+      <w:r>
+        <w:rPr>
+          <w:b/>
+        </w:rPr>
+        <w:t>Aufruf mittels CLI</w:t>
+      </w:r>
+      <w:r>
+        <w:t xml:space="preserve"> Eingabe: </w:t>
+      </w:r>
+      <w:r>
+        <w:rPr>
+          <w:rFonts w:ascii="Courier New" w:hAnsi="Courier New" w:cs="Courier New"/>
+          <w:b/>
+        </w:rPr>
+        <w:t xml:space="preserve">-h projekte.tgm.ac.at -u </w:t>
+      </w:r>
+      <w:proofErr w:type="spellStart"/>
+      <w:r>
+        <w:rPr>
+          <w:rFonts w:ascii="Courier New" w:hAnsi="Courier New" w:cs="Courier New"/>
+          <w:b/>
+        </w:rPr>
+        <w:t>benutzer</w:t>
+      </w:r>
+      <w:proofErr w:type="spellEnd"/>
+      <w:r>
+        <w:rPr>
+          <w:rFonts w:ascii="Courier New" w:hAnsi="Courier New" w:cs="Courier New"/>
+          <w:b/>
+        </w:rPr>
+        <w:t xml:space="preserve"> -d </w:t>
+      </w:r>
+      <w:proofErr w:type="spellStart"/>
+      <w:r>
+        <w:rPr>
+          <w:rFonts w:ascii="Courier New" w:hAnsi="Courier New" w:cs="Courier New"/>
+          <w:b/>
+        </w:rPr>
+        <w:t>datenbankname</w:t>
+      </w:r>
+      <w:proofErr w:type="spellEnd"/>
+      <w:r>
+        <w:t xml:space="preserve"> funktioniert.</w:t>
+      </w:r>
+    </w:p>
+    <w:p>
+      <w:r>
+        <w:rPr>
+          <w:b/>
+        </w:rPr>
+        <w:t>Aufruf mittels CLI</w:t>
+      </w:r>
+      <w:r>
+        <w:t xml:space="preserve"> Eingabe: </w:t>
+      </w:r>
+      <w:r>
+        <w:rPr>
+          <w:rFonts w:ascii="Courier New" w:hAnsi="Courier New" w:cs="Courier New"/>
+          <w:b/>
+        </w:rPr>
+        <w:t>-h projekte.tgm.ac.at</w:t>
+      </w:r>
+      <w:r>
+        <w:rPr>
+          <w:rFonts w:ascii="Courier New" w:hAnsi="Courier New" w:cs="Courier New"/>
+        </w:rPr>
+        <w:t xml:space="preserve"> </w:t>
+      </w:r>
+      <w:r>
+        <w:t>funktioniert.</w:t>
+      </w:r>
+    </w:p>
+    <w:p>
+      <w:r>
+        <w:rPr>
+          <w:b/>
+        </w:rPr>
+        <w:t>Aufruf mittels CLI</w:t>
+      </w:r>
+      <w:r>
+        <w:t xml:space="preserve"> Eingabe: </w:t>
+      </w:r>
+      <w:r>
+        <w:rPr>
+          <w:rFonts w:ascii="Courier New" w:hAnsi="Courier New" w:cs="Courier New"/>
+          <w:b/>
+        </w:rPr>
+        <w:t>[LEER]</w:t>
+      </w:r>
+      <w:r>
+        <w:t>funktioniert.</w:t>
+      </w:r>
+    </w:p>
+    <w:p>
+      <w:r>
+        <w:rPr>
+          <w:b/>
+        </w:rPr>
+        <w:t>Verbinden zur Datenbank</w:t>
+      </w:r>
+      <w:r>
+        <w:t xml:space="preserve"> mittels eingaben in dem </w:t>
+      </w:r>
+      <w:proofErr w:type="spellStart"/>
+      <w:r>
+        <w:t>TextFeld</w:t>
+      </w:r>
+      <w:proofErr w:type="spellEnd"/>
+      <w:r>
+        <w:t xml:space="preserve"> und klicken auf Verbinden … funktioniert</w:t>
+      </w:r>
+    </w:p>
+    <w:p>
+      <w:r>
+        <w:rPr>
+          <w:b/>
+        </w:rPr>
+        <w:t>Verbinden zur Datenbank</w:t>
+      </w:r>
+      <w:r>
+        <w:t xml:space="preserve"> mit falschen Eingaben … Fehlermeldung taucht in einem Popup Fenster auf.</w:t>
+      </w:r>
+    </w:p>
+    <w:p/>
+    <w:p/>
+    <w:p>
       <w:r>
         <w:br w:type="page"/>
       </w:r>
@@ -4182,7 +4554,7 @@
 </file>
 
 <file path=customXml/itemProps2.xml><?xml version="1.0" encoding="utf-8"?>
-<ds:datastoreItem xmlns:ds="http://schemas.openxmlformats.org/officeDocument/2006/customXml" ds:itemID="{4E07CE3B-0874-42DD-8A8C-86CAEFE8AEC4}">
+<ds:datastoreItem xmlns:ds="http://schemas.openxmlformats.org/officeDocument/2006/customXml" ds:itemID="{F60EC3E0-3FBA-479E-B04C-0726ACF9D676}">
   <ds:schemaRefs>
     <ds:schemaRef ds:uri="http://schemas.openxmlformats.org/officeDocument/2006/bibliography"/>
   </ds:schemaRefs>

</xml_diff>

<commit_message>
Protokollierung und erstellung eines doc Files V1.6
</commit_message>
<xml_diff>
--- a/INSY_JDBC_Mair.docx
+++ b/INSY_JDBC_Mair.docx
@@ -105,21 +105,13 @@
                             <w:rPr>
                               <w:color w:val="FFFFFF" w:themeColor="background1"/>
                             </w:rPr>
-                            <w:t xml:space="preserve">Erstellen Sie einen Algorithmus zur Lösung von </w:t>
+                            <w:t>Erstellen und Benützung von JDBC</w:t>
                           </w:r>
-                          <w:proofErr w:type="spellStart"/>
                           <w:r>
                             <w:rPr>
                               <w:color w:val="FFFFFF" w:themeColor="background1"/>
                             </w:rPr>
-                            <w:t>Sudoku</w:t>
-                          </w:r>
-                          <w:proofErr w:type="spellEnd"/>
-                          <w:r>
-                            <w:rPr>
-                              <w:color w:val="FFFFFF" w:themeColor="background1"/>
-                            </w:rPr>
-                            <w:t xml:space="preserve"> Rätseln.</w:t>
+                            <w:t>.</w:t>
                           </w:r>
                         </w:sdtContent>
                       </w:sdt>
@@ -319,7 +311,7 @@
           <w:r>
             <w:fldChar w:fldCharType="separate"/>
           </w:r>
-          <w:hyperlink w:anchor="_Toc372573760" w:history="1">
+          <w:hyperlink w:anchor="_Toc372732783" w:history="1">
             <w:r>
               <w:rPr>
                 <w:rStyle w:val="Hyperlink"/>
@@ -347,7 +339,7 @@
                 <w:noProof/>
                 <w:webHidden/>
               </w:rPr>
-              <w:instrText xml:space="preserve"> PAGEREF _Toc372573760 \h </w:instrText>
+              <w:instrText xml:space="preserve"> PAGEREF _Toc372732783 \h </w:instrText>
             </w:r>
             <w:r>
               <w:rPr>
@@ -390,7 +382,7 @@
               <w:lang w:eastAsia="de-AT"/>
             </w:rPr>
           </w:pPr>
-          <w:hyperlink w:anchor="_Toc372573761" w:history="1">
+          <w:hyperlink w:anchor="_Toc372732784" w:history="1">
             <w:r>
               <w:rPr>
                 <w:rStyle w:val="Hyperlink"/>
@@ -418,7 +410,7 @@
                 <w:noProof/>
                 <w:webHidden/>
               </w:rPr>
-              <w:instrText xml:space="preserve"> PAGEREF _Toc372573761 \h </w:instrText>
+              <w:instrText xml:space="preserve"> PAGEREF _Toc372732784 \h </w:instrText>
             </w:r>
             <w:r>
               <w:rPr>
@@ -461,7 +453,7 @@
               <w:lang w:eastAsia="de-AT"/>
             </w:rPr>
           </w:pPr>
-          <w:hyperlink w:anchor="_Toc372573762" w:history="1">
+          <w:hyperlink w:anchor="_Toc372732785" w:history="1">
             <w:r>
               <w:rPr>
                 <w:rStyle w:val="Hyperlink"/>
@@ -490,7 +482,7 @@
                 <w:noProof/>
                 <w:webHidden/>
               </w:rPr>
-              <w:instrText xml:space="preserve"> PAGEREF _Toc372573762 \h </w:instrText>
+              <w:instrText xml:space="preserve"> PAGEREF _Toc372732785 \h </w:instrText>
             </w:r>
             <w:r>
               <w:rPr>
@@ -533,7 +525,7 @@
               <w:lang w:eastAsia="de-AT"/>
             </w:rPr>
           </w:pPr>
-          <w:hyperlink w:anchor="_Toc372573763" w:history="1">
+          <w:hyperlink w:anchor="_Toc372732786" w:history="1">
             <w:r>
               <w:rPr>
                 <w:rStyle w:val="Hyperlink"/>
@@ -562,7 +554,7 @@
                 <w:noProof/>
                 <w:webHidden/>
               </w:rPr>
-              <w:instrText xml:space="preserve"> PAGEREF _Toc372573763 \h </w:instrText>
+              <w:instrText xml:space="preserve"> PAGEREF _Toc372732786 \h </w:instrText>
             </w:r>
             <w:r>
               <w:rPr>
@@ -605,7 +597,7 @@
               <w:lang w:eastAsia="de-AT"/>
             </w:rPr>
           </w:pPr>
-          <w:hyperlink w:anchor="_Toc372573764" w:history="1">
+          <w:hyperlink w:anchor="_Toc372732787" w:history="1">
             <w:r>
               <w:rPr>
                 <w:rStyle w:val="Hyperlink"/>
@@ -633,7 +625,7 @@
                 <w:noProof/>
                 <w:webHidden/>
               </w:rPr>
-              <w:instrText xml:space="preserve"> PAGEREF _Toc372573764 \h </w:instrText>
+              <w:instrText xml:space="preserve"> PAGEREF _Toc372732787 \h </w:instrText>
             </w:r>
             <w:r>
               <w:rPr>
@@ -676,7 +668,7 @@
               <w:lang w:eastAsia="de-AT"/>
             </w:rPr>
           </w:pPr>
-          <w:hyperlink w:anchor="_Toc372573765" w:history="1">
+          <w:hyperlink w:anchor="_Toc372732788" w:history="1">
             <w:r>
               <w:rPr>
                 <w:rStyle w:val="Hyperlink"/>
@@ -704,7 +696,7 @@
                 <w:noProof/>
                 <w:webHidden/>
               </w:rPr>
-              <w:instrText xml:space="preserve"> PAGEREF _Toc372573765 \h </w:instrText>
+              <w:instrText xml:space="preserve"> PAGEREF _Toc372732788 \h </w:instrText>
             </w:r>
             <w:r>
               <w:rPr>
@@ -747,7 +739,7 @@
               <w:lang w:eastAsia="de-AT"/>
             </w:rPr>
           </w:pPr>
-          <w:hyperlink w:anchor="_Toc372573766" w:history="1">
+          <w:hyperlink w:anchor="_Toc372732789" w:history="1">
             <w:r>
               <w:rPr>
                 <w:rStyle w:val="Hyperlink"/>
@@ -775,7 +767,7 @@
                 <w:noProof/>
                 <w:webHidden/>
               </w:rPr>
-              <w:instrText xml:space="preserve"> PAGEREF _Toc372573766 \h </w:instrText>
+              <w:instrText xml:space="preserve"> PAGEREF _Toc372732789 \h </w:instrText>
             </w:r>
             <w:r>
               <w:rPr>
@@ -795,7 +787,7 @@
                 <w:noProof/>
                 <w:webHidden/>
               </w:rPr>
-              <w:t>4</w:t>
+              <w:t>5</w:t>
             </w:r>
             <w:r>
               <w:rPr>
@@ -818,7 +810,7 @@
               <w:lang w:eastAsia="de-AT"/>
             </w:rPr>
           </w:pPr>
-          <w:hyperlink w:anchor="_Toc372573767" w:history="1">
+          <w:hyperlink w:anchor="_Toc372732790" w:history="1">
             <w:r>
               <w:rPr>
                 <w:rStyle w:val="Hyperlink"/>
@@ -846,7 +838,7 @@
                 <w:noProof/>
                 <w:webHidden/>
               </w:rPr>
-              <w:instrText xml:space="preserve"> PAGEREF _Toc372573767 \h </w:instrText>
+              <w:instrText xml:space="preserve"> PAGEREF _Toc372732790 \h </w:instrText>
             </w:r>
             <w:r>
               <w:rPr>
@@ -866,7 +858,7 @@
                 <w:noProof/>
                 <w:webHidden/>
               </w:rPr>
-              <w:t>5</w:t>
+              <w:t>6</w:t>
             </w:r>
             <w:r>
               <w:rPr>
@@ -907,7 +899,7 @@
           <w:u w:val="single"/>
         </w:rPr>
       </w:pPr>
-      <w:bookmarkStart w:id="0" w:name="_Toc372573760"/>
+      <w:bookmarkStart w:id="0" w:name="_Toc372732783"/>
       <w:r>
         <w:rPr>
           <w:i/>
@@ -1376,7 +1368,7 @@
           <w:u w:val="single"/>
         </w:rPr>
       </w:pPr>
-      <w:bookmarkStart w:id="1" w:name="_Toc372573761"/>
+      <w:bookmarkStart w:id="1" w:name="_Toc372732784"/>
       <w:r>
         <w:rPr>
           <w:i/>
@@ -1453,7 +1445,7 @@
           <w:shd w:val="clear" w:color="auto" w:fill="FFFFFF"/>
         </w:rPr>
       </w:pPr>
-      <w:bookmarkStart w:id="2" w:name="_Toc372573762"/>
+      <w:bookmarkStart w:id="2" w:name="_Toc372732785"/>
       <w:r>
         <w:rPr>
           <w:i/>
@@ -1598,7 +1590,10 @@
               <w:jc w:val="center"/>
             </w:pPr>
             <w:r>
-              <w:t>1 ½ h</w:t>
+              <w:t>2</w:t>
+            </w:r>
+            <w:r>
+              <w:t xml:space="preserve"> h</w:t>
             </w:r>
           </w:p>
         </w:tc>
@@ -1727,7 +1722,7 @@
               <w:jc w:val="center"/>
             </w:pPr>
             <w:r>
-              <w:t>-</w:t>
+              <w:t>1 h</w:t>
             </w:r>
           </w:p>
         </w:tc>
@@ -1771,7 +1766,7 @@
               <w:jc w:val="center"/>
             </w:pPr>
             <w:r>
-              <w:t>-</w:t>
+              <w:t>½ h</w:t>
             </w:r>
           </w:p>
         </w:tc>
@@ -1854,7 +1849,7 @@
               <w:rPr>
                 <w:b/>
               </w:rPr>
-              <w:t xml:space="preserve">- </w:t>
+              <w:t xml:space="preserve">6 ¼ </w:t>
             </w:r>
             <w:r>
               <w:rPr>
@@ -1876,7 +1871,7 @@
           <w:shd w:val="clear" w:color="auto" w:fill="FFFFFF"/>
         </w:rPr>
       </w:pPr>
-      <w:bookmarkStart w:id="3" w:name="_Toc372573763"/>
+      <w:bookmarkStart w:id="3" w:name="_Toc372732786"/>
       <w:r>
         <w:rPr>
           <w:i/>
@@ -2013,7 +2008,10 @@
               <w:jc w:val="center"/>
             </w:pPr>
             <w:r>
-              <w:t>1 ½ h</w:t>
+              <w:t xml:space="preserve">1 ½ </w:t>
+            </w:r>
+            <w:r>
+              <w:t>h</w:t>
             </w:r>
           </w:p>
         </w:tc>
@@ -2095,7 +2093,10 @@
               <w:jc w:val="center"/>
             </w:pPr>
             <w:r>
-              <w:t>¼ h</w:t>
+              <w:t xml:space="preserve">¼ </w:t>
+            </w:r>
+            <w:r>
+              <w:t>h</w:t>
             </w:r>
           </w:p>
         </w:tc>
@@ -2167,7 +2168,7 @@
               <w:jc w:val="center"/>
             </w:pPr>
             <w:r>
-              <w:t>-</w:t>
+              <w:t>20.11.2013</w:t>
             </w:r>
           </w:p>
         </w:tc>
@@ -2180,7 +2181,89 @@
               <w:jc w:val="center"/>
             </w:pPr>
             <w:r>
-              <w:t>-</w:t>
+              <w:t>1 h</w:t>
+            </w:r>
+          </w:p>
+        </w:tc>
+      </w:tr>
+      <w:tr>
+        <w:tc>
+          <w:tcPr>
+            <w:tcW w:w="3070" w:type="dxa"/>
+          </w:tcPr>
+          <w:p>
+            <w:pPr>
+              <w:jc w:val="center"/>
+            </w:pPr>
+            <w:r>
+              <w:t>Debugging</w:t>
+            </w:r>
+          </w:p>
+        </w:tc>
+        <w:tc>
+          <w:tcPr>
+            <w:tcW w:w="3071" w:type="dxa"/>
+          </w:tcPr>
+          <w:p>
+            <w:pPr>
+              <w:jc w:val="center"/>
+            </w:pPr>
+            <w:r>
+              <w:t>20.11.2013</w:t>
+            </w:r>
+          </w:p>
+        </w:tc>
+        <w:tc>
+          <w:tcPr>
+            <w:tcW w:w="3071" w:type="dxa"/>
+          </w:tcPr>
+          <w:p>
+            <w:pPr>
+              <w:jc w:val="center"/>
+            </w:pPr>
+            <w:r>
+              <w:t>¼ h</w:t>
+            </w:r>
+          </w:p>
+        </w:tc>
+      </w:tr>
+      <w:tr>
+        <w:tc>
+          <w:tcPr>
+            <w:tcW w:w="3070" w:type="dxa"/>
+          </w:tcPr>
+          <w:p>
+            <w:pPr>
+              <w:jc w:val="center"/>
+            </w:pPr>
+            <w:r>
+              <w:t>GUI</w:t>
+            </w:r>
+          </w:p>
+        </w:tc>
+        <w:tc>
+          <w:tcPr>
+            <w:tcW w:w="3071" w:type="dxa"/>
+          </w:tcPr>
+          <w:p>
+            <w:pPr>
+              <w:jc w:val="center"/>
+            </w:pPr>
+            <w:r>
+              <w:t>20.11.2013</w:t>
+            </w:r>
+          </w:p>
+        </w:tc>
+        <w:tc>
+          <w:tcPr>
+            <w:tcW w:w="3071" w:type="dxa"/>
+          </w:tcPr>
+          <w:p>
+            <w:pPr>
+              <w:jc w:val="center"/>
+            </w:pPr>
+            <w:r>
+              <w:t>½ h</w:t>
             </w:r>
           </w:p>
         </w:tc>
@@ -2251,7 +2334,7 @@
               <w:rPr>
                 <w:b/>
               </w:rPr>
-              <w:t>-</w:t>
+              <w:t xml:space="preserve">6 ¼ </w:t>
             </w:r>
             <w:r>
               <w:rPr>
@@ -2277,7 +2360,7 @@
           <w:u w:val="single"/>
         </w:rPr>
       </w:pPr>
-      <w:bookmarkStart w:id="4" w:name="_Toc372573764"/>
+      <w:bookmarkStart w:id="4" w:name="_Toc372732787"/>
       <w:r>
         <w:rPr>
           <w:i/>
@@ -2332,6 +2415,30 @@
     <w:p>
       <w:pPr>
         <w:pStyle w:val="KeinLeerraum"/>
+        <w:numPr>
+          <w:ilvl w:val="0"/>
+          <w:numId w:val="2"/>
+        </w:numPr>
+      </w:pPr>
+      <w:r>
+        <w:t>Eine Eingabe Kontrolle zu erzeugen war ziemlich einfach obwohl  so eine IF Verschachtelung nicht sehr schön ist.</w:t>
+      </w:r>
+    </w:p>
+    <w:p>
+      <w:pPr>
+        <w:pStyle w:val="KeinLeerraum"/>
+        <w:numPr>
+          <w:ilvl w:val="0"/>
+          <w:numId w:val="2"/>
+        </w:numPr>
+      </w:pPr>
+      <w:r>
+        <w:t>Debuggen hat mir dieses Mal viel weniger Zeit gekostet</w:t>
+      </w:r>
+    </w:p>
+    <w:p>
+      <w:pPr>
+        <w:pStyle w:val="KeinLeerraum"/>
         <w:ind w:left="1416"/>
       </w:pPr>
     </w:p>
@@ -2359,6 +2466,21 @@
         <w:t>!</w:t>
       </w:r>
     </w:p>
+    <w:p>
+      <w:pPr>
+        <w:pStyle w:val="KeinLeerraum"/>
+        <w:numPr>
+          <w:ilvl w:val="0"/>
+          <w:numId w:val="1"/>
+        </w:numPr>
+      </w:pPr>
+      <w:r>
+        <w:t>Die Tabelle zu erzeugen ist sehr schwierig gewesen und hat mir noch einmal viel Zeit gekostet.</w:t>
+      </w:r>
+      <w:r>
+        <w:t>[24]</w:t>
+      </w:r>
+    </w:p>
     <w:p/>
     <w:p/>
     <w:p>
@@ -2369,7 +2491,7 @@
           <w:u w:val="single"/>
         </w:rPr>
       </w:pPr>
-      <w:bookmarkStart w:id="5" w:name="_Toc372573765"/>
+      <w:bookmarkStart w:id="5" w:name="_Toc372732788"/>
       <w:r>
         <w:rPr>
           <w:i/>
@@ -2395,7 +2517,10 @@
         <w:pStyle w:val="KeinLeerraum"/>
       </w:pPr>
       <w:r>
-        <w:t>--</w:t>
+        <w:t xml:space="preserve">Ermöglicht das Starten des Programmes mit Anfangswerten. </w:t>
+      </w:r>
+      <w:r>
+        <w:t>Man kann bestimmen ob diese Anfangswerte angegeben werden müssen oder nicht.</w:t>
       </w:r>
     </w:p>
     <w:p>
@@ -2416,7 +2541,12 @@
     </w:p>
     <w:p>
       <w:r>
-        <w:t>--</w:t>
+        <w:t>JDBC (Java Database Connector) ermöglicht das verbinden eines Programmes mit einer Datenbank. Es ist außerdem möglich mittels JDBC Veränderungen auf der Datenbank zu übermitteln.</w:t>
+      </w:r>
+    </w:p>
+    <w:p>
+      <w:r>
+        <w:br w:type="page"/>
       </w:r>
     </w:p>
     <w:p>
@@ -2427,12 +2557,13 @@
           <w:u w:val="single"/>
         </w:rPr>
       </w:pPr>
-      <w:bookmarkStart w:id="6" w:name="_Toc372573766"/>
+      <w:bookmarkStart w:id="6" w:name="_Toc372732789"/>
       <w:r>
         <w:rPr>
           <w:i/>
           <w:u w:val="single"/>
         </w:rPr>
+        <w:lastRenderedPageBreak/>
         <w:t>Testdurchläufe:</w:t>
       </w:r>
       <w:bookmarkEnd w:id="6"/>
@@ -2629,9 +2760,597 @@
       <w:r>
         <w:t xml:space="preserve"> mit falschen Eingaben … Fehlermeldung taucht in einem Popup Fenster auf.</w:t>
       </w:r>
+    </w:p>
+    <w:p>
+      <w:pPr>
+        <w:rPr>
+          <w:rFonts w:cs="Courier New"/>
+        </w:rPr>
+      </w:pPr>
+      <w:r>
+        <w:rPr>
+          <w:b/>
+        </w:rPr>
+        <w:t>Ausführen von Befehlen</w:t>
+      </w:r>
+      <w:r>
+        <w:t xml:space="preserve"> mit richtigen Angaben:  </w:t>
+      </w:r>
+      <w:r>
+        <w:rPr>
+          <w:rFonts w:ascii="Courier New" w:hAnsi="Courier New" w:cs="Courier New"/>
+          <w:b/>
+        </w:rPr>
+        <w:t xml:space="preserve">Select * </w:t>
+      </w:r>
+      <w:proofErr w:type="spellStart"/>
+      <w:r>
+        <w:rPr>
+          <w:rFonts w:ascii="Courier New" w:hAnsi="Courier New" w:cs="Courier New"/>
+          <w:b/>
+        </w:rPr>
+        <w:t>from</w:t>
+      </w:r>
+      <w:proofErr w:type="spellEnd"/>
+      <w:r>
+        <w:rPr>
+          <w:rFonts w:ascii="Courier New" w:hAnsi="Courier New" w:cs="Courier New"/>
+          <w:b/>
+        </w:rPr>
+        <w:t xml:space="preserve"> [</w:t>
+      </w:r>
+      <w:proofErr w:type="spellStart"/>
+      <w:r>
+        <w:rPr>
+          <w:rFonts w:ascii="Courier New" w:hAnsi="Courier New" w:cs="Courier New"/>
+          <w:b/>
+        </w:rPr>
+        <w:t>tabelle</w:t>
+      </w:r>
+      <w:proofErr w:type="spellEnd"/>
+      <w:r>
+        <w:rPr>
+          <w:rFonts w:ascii="Courier New" w:hAnsi="Courier New" w:cs="Courier New"/>
+          <w:b/>
+        </w:rPr>
+        <w:t>];</w:t>
+      </w:r>
+      <w:r>
+        <w:rPr>
+          <w:rFonts w:ascii="Courier New" w:hAnsi="Courier New" w:cs="Courier New"/>
+          <w:b/>
+        </w:rPr>
+        <w:t xml:space="preserve"> </w:t>
+      </w:r>
+      <w:r>
+        <w:rPr>
+          <w:rFonts w:cs="Courier New"/>
+        </w:rPr>
+        <w:t>Funktioniert.</w:t>
+      </w:r>
+    </w:p>
+    <w:p>
+      <w:pPr>
+        <w:rPr>
+          <w:rFonts w:cs="Courier New"/>
+        </w:rPr>
+      </w:pPr>
+      <w:r>
+        <w:rPr>
+          <w:b/>
+        </w:rPr>
+        <w:t>Ausführen von Befehlen</w:t>
+      </w:r>
+      <w:r>
+        <w:t xml:space="preserve"> mit falschen Angaben:  </w:t>
+      </w:r>
+      <w:r>
+        <w:rPr>
+          <w:rFonts w:ascii="Courier New" w:hAnsi="Courier New" w:cs="Courier New"/>
+          <w:b/>
+        </w:rPr>
+        <w:t xml:space="preserve">Select * </w:t>
+      </w:r>
+      <w:proofErr w:type="spellStart"/>
+      <w:r>
+        <w:rPr>
+          <w:rFonts w:ascii="Courier New" w:hAnsi="Courier New" w:cs="Courier New"/>
+          <w:b/>
+        </w:rPr>
+        <w:t>from</w:t>
+      </w:r>
+      <w:proofErr w:type="spellEnd"/>
+      <w:r>
+        <w:rPr>
+          <w:rFonts w:ascii="Courier New" w:hAnsi="Courier New" w:cs="Courier New"/>
+          <w:b/>
+        </w:rPr>
+        <w:t>;</w:t>
+      </w:r>
+      <w:r>
+        <w:rPr>
+          <w:rFonts w:ascii="Courier New" w:hAnsi="Courier New" w:cs="Courier New"/>
+          <w:b/>
+        </w:rPr>
+        <w:t xml:space="preserve"> [</w:t>
+      </w:r>
+      <w:proofErr w:type="spellStart"/>
+      <w:r>
+        <w:rPr>
+          <w:rFonts w:ascii="Courier New" w:hAnsi="Courier New" w:cs="Courier New"/>
+          <w:b/>
+        </w:rPr>
+        <w:t>tabelle</w:t>
+      </w:r>
+      <w:proofErr w:type="spellEnd"/>
+      <w:r>
+        <w:rPr>
+          <w:rFonts w:ascii="Courier New" w:hAnsi="Courier New" w:cs="Courier New"/>
+          <w:b/>
+        </w:rPr>
+        <w:t>];</w:t>
+      </w:r>
+      <w:r>
+        <w:rPr>
+          <w:rFonts w:ascii="Courier New" w:hAnsi="Courier New" w:cs="Courier New"/>
+          <w:b/>
+        </w:rPr>
+        <w:t xml:space="preserve"> </w:t>
+      </w:r>
+      <w:r>
+        <w:rPr>
+          <w:rFonts w:cs="Courier New"/>
+        </w:rPr>
+        <w:t>Fehlermeldung.</w:t>
+      </w:r>
+    </w:p>
+    <w:p>
+      <w:pPr>
+        <w:rPr>
+          <w:rFonts w:cs="Courier New"/>
+        </w:rPr>
+      </w:pPr>
+      <w:r>
+        <w:rPr>
+          <w:b/>
+        </w:rPr>
+        <w:t>Ausführen von Befehlen</w:t>
+      </w:r>
+      <w:r>
+        <w:t xml:space="preserve"> mit falschen Angaben:  </w:t>
+      </w:r>
+      <w:r>
+        <w:rPr>
+          <w:rFonts w:ascii="Courier New" w:hAnsi="Courier New" w:cs="Courier New"/>
+          <w:b/>
+        </w:rPr>
+        <w:t xml:space="preserve">Select * </w:t>
+      </w:r>
+      <w:proofErr w:type="spellStart"/>
+      <w:r>
+        <w:rPr>
+          <w:rFonts w:ascii="Courier New" w:hAnsi="Courier New" w:cs="Courier New"/>
+          <w:b/>
+        </w:rPr>
+        <w:t>from</w:t>
+      </w:r>
+      <w:proofErr w:type="spellEnd"/>
+      <w:r>
+        <w:rPr>
+          <w:rFonts w:ascii="Courier New" w:hAnsi="Courier New" w:cs="Courier New"/>
+          <w:b/>
+        </w:rPr>
+        <w:t xml:space="preserve"> [</w:t>
+      </w:r>
+      <w:proofErr w:type="spellStart"/>
+      <w:r>
+        <w:rPr>
+          <w:rFonts w:ascii="Courier New" w:hAnsi="Courier New" w:cs="Courier New"/>
+          <w:b/>
+        </w:rPr>
+        <w:t>tabelle</w:t>
+      </w:r>
+      <w:proofErr w:type="spellEnd"/>
+      <w:r>
+        <w:rPr>
+          <w:rFonts w:ascii="Courier New" w:hAnsi="Courier New" w:cs="Courier New"/>
+          <w:b/>
+        </w:rPr>
+        <w:t>]</w:t>
+      </w:r>
+      <w:r>
+        <w:rPr>
+          <w:rFonts w:ascii="Courier New" w:hAnsi="Courier New" w:cs="Courier New"/>
+          <w:b/>
+        </w:rPr>
+        <w:t xml:space="preserve"> </w:t>
+      </w:r>
+      <w:r>
+        <w:rPr>
+          <w:rFonts w:cs="Courier New"/>
+        </w:rPr>
+        <w:t>Fehlermeldung.</w:t>
+      </w:r>
+    </w:p>
+    <w:p>
+      <w:pPr>
+        <w:rPr>
+          <w:rFonts w:cs="Courier New"/>
+        </w:rPr>
+      </w:pPr>
+      <w:r>
+        <w:rPr>
+          <w:b/>
+        </w:rPr>
+        <w:t>Ausführen von Befehlen</w:t>
+      </w:r>
+      <w:r>
+        <w:t xml:space="preserve"> mit falschen Angaben:  </w:t>
+      </w:r>
+      <w:r>
+        <w:rPr>
+          <w:rFonts w:ascii="Courier New" w:hAnsi="Courier New" w:cs="Courier New"/>
+          <w:b/>
+        </w:rPr>
+        <w:t xml:space="preserve">Drop </w:t>
+      </w:r>
+      <w:proofErr w:type="spellStart"/>
+      <w:r>
+        <w:rPr>
+          <w:rFonts w:ascii="Courier New" w:hAnsi="Courier New" w:cs="Courier New"/>
+          <w:b/>
+        </w:rPr>
+        <w:t>table</w:t>
+      </w:r>
+      <w:proofErr w:type="spellEnd"/>
+      <w:r>
+        <w:rPr>
+          <w:rFonts w:ascii="Courier New" w:hAnsi="Courier New" w:cs="Courier New"/>
+          <w:b/>
+        </w:rPr>
+        <w:t xml:space="preserve"> [</w:t>
+      </w:r>
+      <w:proofErr w:type="spellStart"/>
+      <w:r>
+        <w:rPr>
+          <w:rFonts w:ascii="Courier New" w:hAnsi="Courier New" w:cs="Courier New"/>
+          <w:b/>
+        </w:rPr>
+        <w:t>tabelle</w:t>
+      </w:r>
+      <w:proofErr w:type="spellEnd"/>
+      <w:r>
+        <w:rPr>
+          <w:rFonts w:ascii="Courier New" w:hAnsi="Courier New" w:cs="Courier New"/>
+          <w:b/>
+        </w:rPr>
+        <w:t>]</w:t>
+      </w:r>
+      <w:r>
+        <w:rPr>
+          <w:rFonts w:ascii="Courier New" w:hAnsi="Courier New" w:cs="Courier New"/>
+          <w:b/>
+        </w:rPr>
+        <w:t>;</w:t>
+      </w:r>
+      <w:r>
+        <w:rPr>
+          <w:rFonts w:ascii="Courier New" w:hAnsi="Courier New" w:cs="Courier New"/>
+          <w:b/>
+        </w:rPr>
+        <w:t xml:space="preserve"> </w:t>
+      </w:r>
+      <w:r>
+        <w:rPr>
+          <w:rFonts w:cs="Courier New"/>
+        </w:rPr>
+        <w:t>Fehlermeldung.</w:t>
+      </w:r>
+    </w:p>
+    <w:p>
+      <w:pPr>
+        <w:rPr>
+          <w:rFonts w:cs="Courier New"/>
+        </w:rPr>
+      </w:pPr>
+      <w:r>
+        <w:rPr>
+          <w:b/>
+        </w:rPr>
+        <w:t>Ausführen von Befehlen</w:t>
+      </w:r>
+      <w:r>
+        <w:t xml:space="preserve"> mit richtigen Angaben:  </w:t>
+      </w:r>
+      <w:proofErr w:type="spellStart"/>
+      <w:r>
+        <w:rPr>
+          <w:rFonts w:ascii="Courier New" w:hAnsi="Courier New" w:cs="Courier New"/>
+          <w:b/>
+        </w:rPr>
+        <w:t>desc</w:t>
+      </w:r>
+      <w:proofErr w:type="spellEnd"/>
+      <w:r>
+        <w:rPr>
+          <w:rFonts w:ascii="Courier New" w:hAnsi="Courier New" w:cs="Courier New"/>
+          <w:b/>
+        </w:rPr>
+        <w:t xml:space="preserve"> </w:t>
+      </w:r>
+      <w:r>
+        <w:rPr>
+          <w:rFonts w:ascii="Courier New" w:hAnsi="Courier New" w:cs="Courier New"/>
+          <w:b/>
+        </w:rPr>
+        <w:t>[</w:t>
+      </w:r>
+      <w:proofErr w:type="spellStart"/>
+      <w:r>
+        <w:rPr>
+          <w:rFonts w:ascii="Courier New" w:hAnsi="Courier New" w:cs="Courier New"/>
+          <w:b/>
+        </w:rPr>
+        <w:t>tabelle</w:t>
+      </w:r>
+      <w:proofErr w:type="spellEnd"/>
+      <w:r>
+        <w:rPr>
+          <w:rFonts w:ascii="Courier New" w:hAnsi="Courier New" w:cs="Courier New"/>
+          <w:b/>
+        </w:rPr>
+        <w:t>];</w:t>
+      </w:r>
+      <w:r>
+        <w:rPr>
+          <w:rFonts w:ascii="Courier New" w:hAnsi="Courier New" w:cs="Courier New"/>
+          <w:b/>
+        </w:rPr>
+        <w:t xml:space="preserve"> </w:t>
+      </w:r>
+      <w:r>
+        <w:rPr>
+          <w:rFonts w:cs="Courier New"/>
+        </w:rPr>
+        <w:t>Funktioniert.</w:t>
+      </w:r>
+    </w:p>
+    <w:p>
+      <w:pPr>
+        <w:rPr>
+          <w:rFonts w:cs="Courier New"/>
+        </w:rPr>
+      </w:pPr>
+      <w:r>
+        <w:rPr>
+          <w:b/>
+        </w:rPr>
+        <w:t>Ausführen von Befehlen</w:t>
+      </w:r>
+      <w:r>
+        <w:t xml:space="preserve"> mit richtigen Angaben:  </w:t>
+      </w:r>
+      <w:proofErr w:type="spellStart"/>
+      <w:r>
+        <w:rPr>
+          <w:rFonts w:ascii="Courier New" w:hAnsi="Courier New" w:cs="Courier New"/>
+          <w:b/>
+        </w:rPr>
+        <w:t>show</w:t>
+      </w:r>
+      <w:proofErr w:type="spellEnd"/>
+      <w:r>
+        <w:rPr>
+          <w:rFonts w:ascii="Courier New" w:hAnsi="Courier New" w:cs="Courier New"/>
+          <w:b/>
+        </w:rPr>
+        <w:t xml:space="preserve"> </w:t>
+      </w:r>
+      <w:proofErr w:type="spellStart"/>
+      <w:r>
+        <w:rPr>
+          <w:rFonts w:ascii="Courier New" w:hAnsi="Courier New" w:cs="Courier New"/>
+          <w:b/>
+        </w:rPr>
+        <w:t>tables</w:t>
+      </w:r>
+      <w:proofErr w:type="spellEnd"/>
+      <w:r>
+        <w:rPr>
+          <w:rFonts w:ascii="Courier New" w:hAnsi="Courier New" w:cs="Courier New"/>
+          <w:b/>
+        </w:rPr>
+        <w:t>;</w:t>
+      </w:r>
+      <w:r>
+        <w:rPr>
+          <w:rFonts w:ascii="Courier New" w:hAnsi="Courier New" w:cs="Courier New"/>
+          <w:b/>
+        </w:rPr>
+        <w:t xml:space="preserve"> </w:t>
+      </w:r>
+      <w:r>
+        <w:rPr>
+          <w:rFonts w:cs="Courier New"/>
+        </w:rPr>
+        <w:t>Funktioniert.</w:t>
+      </w:r>
+    </w:p>
+    <w:p>
+      <w:pPr>
+        <w:rPr>
+          <w:rFonts w:cs="Courier New"/>
+        </w:rPr>
+      </w:pPr>
+      <w:r>
+        <w:rPr>
+          <w:b/>
+        </w:rPr>
+        <w:t>Ausführen von Befehlen</w:t>
+      </w:r>
+      <w:r>
+        <w:t xml:space="preserve"> mit fast richtigen Angaben:  </w:t>
+      </w:r>
+      <w:r>
+        <w:rPr>
+          <w:rFonts w:ascii="Courier New" w:hAnsi="Courier New" w:cs="Courier New"/>
+          <w:b/>
+        </w:rPr>
+        <w:t xml:space="preserve">Select * </w:t>
+      </w:r>
+      <w:proofErr w:type="spellStart"/>
+      <w:r>
+        <w:rPr>
+          <w:rFonts w:ascii="Courier New" w:hAnsi="Courier New" w:cs="Courier New"/>
+          <w:b/>
+        </w:rPr>
+        <w:t>from</w:t>
+      </w:r>
+      <w:proofErr w:type="spellEnd"/>
+      <w:r>
+        <w:rPr>
+          <w:rFonts w:ascii="Courier New" w:hAnsi="Courier New" w:cs="Courier New"/>
+          <w:b/>
+        </w:rPr>
+        <w:t xml:space="preserve"> [</w:t>
+      </w:r>
+      <w:proofErr w:type="spellStart"/>
+      <w:r>
+        <w:rPr>
+          <w:rFonts w:ascii="Courier New" w:hAnsi="Courier New" w:cs="Courier New"/>
+          <w:b/>
+        </w:rPr>
+        <w:t>tabelle</w:t>
+      </w:r>
+      <w:proofErr w:type="spellEnd"/>
+      <w:r>
+        <w:rPr>
+          <w:rFonts w:ascii="Courier New" w:hAnsi="Courier New" w:cs="Courier New"/>
+          <w:b/>
+        </w:rPr>
+        <w:t>];</w:t>
+      </w:r>
+      <w:r>
+        <w:rPr>
+          <w:rFonts w:ascii="Courier New" w:hAnsi="Courier New" w:cs="Courier New"/>
+          <w:b/>
+        </w:rPr>
+        <w:t xml:space="preserve"> </w:t>
+      </w:r>
+      <w:proofErr w:type="spellStart"/>
+      <w:r>
+        <w:rPr>
+          <w:rFonts w:ascii="Courier New" w:hAnsi="Courier New" w:cs="Courier New"/>
+          <w:b/>
+        </w:rPr>
+        <w:t>drop</w:t>
+      </w:r>
+      <w:proofErr w:type="spellEnd"/>
+      <w:r>
+        <w:rPr>
+          <w:rFonts w:ascii="Courier New" w:hAnsi="Courier New" w:cs="Courier New"/>
+          <w:b/>
+        </w:rPr>
+        <w:t xml:space="preserve"> </w:t>
+      </w:r>
+      <w:proofErr w:type="spellStart"/>
+      <w:r>
+        <w:rPr>
+          <w:rFonts w:ascii="Courier New" w:hAnsi="Courier New" w:cs="Courier New"/>
+          <w:b/>
+        </w:rPr>
+        <w:t>table</w:t>
+      </w:r>
+      <w:proofErr w:type="spellEnd"/>
+      <w:r>
+        <w:rPr>
+          <w:rFonts w:ascii="Courier New" w:hAnsi="Courier New" w:cs="Courier New"/>
+          <w:b/>
+        </w:rPr>
+        <w:t xml:space="preserve"> </w:t>
+      </w:r>
+      <w:r>
+        <w:rPr>
+          <w:rFonts w:ascii="Courier New" w:hAnsi="Courier New" w:cs="Courier New"/>
+          <w:b/>
+        </w:rPr>
+        <w:t>[</w:t>
+      </w:r>
+      <w:proofErr w:type="spellStart"/>
+      <w:r>
+        <w:rPr>
+          <w:rFonts w:ascii="Courier New" w:hAnsi="Courier New" w:cs="Courier New"/>
+          <w:b/>
+        </w:rPr>
+        <w:t>tabelle</w:t>
+      </w:r>
+      <w:proofErr w:type="spellEnd"/>
+      <w:r>
+        <w:rPr>
+          <w:rFonts w:ascii="Courier New" w:hAnsi="Courier New" w:cs="Courier New"/>
+          <w:b/>
+        </w:rPr>
+        <w:t>];</w:t>
+      </w:r>
+      <w:r>
+        <w:rPr>
+          <w:rFonts w:ascii="Courier New" w:hAnsi="Courier New" w:cs="Courier New"/>
+          <w:b/>
+        </w:rPr>
+        <w:t xml:space="preserve">  </w:t>
+      </w:r>
+      <w:r>
+        <w:rPr>
+          <w:rFonts w:cs="Courier New"/>
+        </w:rPr>
+        <w:t>Fehlermeldung.</w:t>
+      </w:r>
+    </w:p>
+    <w:p>
+      <w:pPr>
+        <w:rPr>
+          <w:rFonts w:cs="Courier New"/>
+        </w:rPr>
+      </w:pPr>
+    </w:p>
+    <w:p>
+      <w:pPr>
+        <w:rPr>
+          <w:rFonts w:cs="Courier New"/>
+        </w:rPr>
+      </w:pPr>
+    </w:p>
+    <w:p>
+      <w:pPr>
+        <w:rPr>
+          <w:rFonts w:cs="Courier New"/>
+        </w:rPr>
+      </w:pPr>
+    </w:p>
+    <w:p>
+      <w:pPr>
+        <w:rPr>
+          <w:rFonts w:cs="Courier New"/>
+        </w:rPr>
+      </w:pPr>
+    </w:p>
+    <w:p>
+      <w:pPr>
+        <w:rPr>
+          <w:rFonts w:cs="Courier New"/>
+        </w:rPr>
+      </w:pPr>
+    </w:p>
+    <w:p>
+      <w:pPr>
+        <w:rPr>
+          <w:rFonts w:cs="Courier New"/>
+        </w:rPr>
+      </w:pPr>
     </w:p>
     <w:p/>
     <w:p/>
+    <w:p/>
     <w:p>
       <w:r>
         <w:br w:type="page"/>
@@ -2645,7 +3364,7 @@
           <w:u w:val="single"/>
         </w:rPr>
       </w:pPr>
-      <w:bookmarkStart w:id="7" w:name="_Toc372573767"/>
+      <w:bookmarkStart w:id="7" w:name="_Toc372732790"/>
       <w:r>
         <w:rPr>
           <w:i/>
@@ -2663,53 +3382,66 @@
       <w:r>
         <w:t xml:space="preserve">[24] </w:t>
       </w:r>
-      <w:r>
-        <w:t>Name</w:t>
-      </w:r>
+      <w:proofErr w:type="spellStart"/>
+      <w:r>
+        <w:t>mKorbel</w:t>
+      </w:r>
+      <w:proofErr w:type="spellEnd"/>
       <w:r>
         <w:t xml:space="preserve">, zuletzt bearbeitet: </w:t>
       </w:r>
       <w:r>
-        <w:t>00</w:t>
+        <w:t>14</w:t>
       </w:r>
       <w:r>
         <w:t>.</w:t>
       </w:r>
       <w:r>
-        <w:t>00</w:t>
+        <w:t>1</w:t>
+      </w:r>
+      <w:r>
+        <w:t>0</w:t>
       </w:r>
       <w:r>
         <w:t>.</w:t>
       </w:r>
       <w:r>
-        <w:t>00</w:t>
+        <w:t>2013</w:t>
       </w:r>
       <w:r>
         <w:t xml:space="preserve">, zuletzt geöffnet: </w:t>
       </w:r>
       <w:r>
-        <w:t>00</w:t>
+        <w:t>20</w:t>
       </w:r>
       <w:r>
         <w:t>.</w:t>
       </w:r>
       <w:r>
-        <w:t>00</w:t>
+        <w:t>11</w:t>
       </w:r>
       <w:r>
         <w:t>.</w:t>
       </w:r>
       <w:r>
-        <w:t>00</w:t>
-      </w:r>
-    </w:p>
-    <w:p>
-      <w:r>
-        <w:t>Link</w:t>
+        <w:t>2013</w:t>
+      </w:r>
+    </w:p>
+    <w:p>
+      <w:hyperlink r:id="rId9" w:history="1">
+        <w:r>
+          <w:rPr>
+            <w:rStyle w:val="Hyperlink"/>
+          </w:rPr>
+          <w:t>http://stackoverflow.com/questions/19365113/defaulttablemodel-in-a-jframe-only-creating-on-row-java</w:t>
+        </w:r>
+      </w:hyperlink>
+      <w:r>
+        <w:t xml:space="preserve"> </w:t>
       </w:r>
     </w:p>
     <w:sectPr>
-      <w:footerReference w:type="default" r:id="rId9"/>
+      <w:footerReference w:type="default" r:id="rId10"/>
       <w:pgSz w:w="11906" w:h="16838"/>
       <w:pgMar w:top="1417" w:right="1417" w:bottom="1134" w:left="1417" w:header="708" w:footer="708" w:gutter="0"/>
       <w:pgNumType w:start="0"/>
@@ -2788,7 +3520,7 @@
           <w:rFonts w:asciiTheme="majorHAnsi" w:hAnsiTheme="majorHAnsi"/>
           <w:noProof/>
         </w:rPr>
-        <w:t>3</w:t>
+        <w:t>6</w:t>
       </w:r>
     </w:fldSimple>
   </w:p>
@@ -4533,7 +5265,7 @@
 <file path=customXml/item1.xml><?xml version="1.0" encoding="utf-8"?>
 <CoverPageProperties xmlns="http://schemas.microsoft.com/office/2006/coverPageProps">
   <PublishDate/>
-  <Abstract>Erstellen Sie einen Algorithmus zur Lösung von Sudoku Rätseln.</Abstract>
+  <Abstract>Erstellen und Benützung von JDBC.</Abstract>
   <CompanyAddress/>
   <CompanyPhone/>
   <CompanyFax/>
@@ -4554,7 +5286,7 @@
 </file>
 
 <file path=customXml/itemProps2.xml><?xml version="1.0" encoding="utf-8"?>
-<ds:datastoreItem xmlns:ds="http://schemas.openxmlformats.org/officeDocument/2006/customXml" ds:itemID="{F60EC3E0-3FBA-479E-B04C-0726ACF9D676}">
+<ds:datastoreItem xmlns:ds="http://schemas.openxmlformats.org/officeDocument/2006/customXml" ds:itemID="{044D90C0-7211-4680-A600-5E890AD56C75}">
   <ds:schemaRefs>
     <ds:schemaRef ds:uri="http://schemas.openxmlformats.org/officeDocument/2006/bibliography"/>
   </ds:schemaRefs>

</xml_diff>